<commit_message>
final version of zadani
</commit_message>
<xml_diff>
--- a/Zadani_Projekt_III_HospitalSecurity.docx
+++ b/Zadani_Projekt_III_HospitalSecurity.docx
@@ -121,7 +121,7 @@
     </w:p>
     <w:p>
       <w:pPr>
-        <w:pStyle w:val="BodyText"/>
+        <w:pStyle w:val="Zkladntext"/>
         <w:spacing w:before="7"/>
         <w:rPr>
           <w:rFonts w:ascii="Times New Roman" w:hAnsi="Times New Roman"/>
@@ -131,7 +131,7 @@
     </w:p>
     <w:p>
       <w:pPr>
-        <w:pStyle w:val="BodyText"/>
+        <w:pStyle w:val="Zkladntext"/>
         <w:tabs>
           <w:tab w:val="left" w:pos="7445"/>
         </w:tabs>
@@ -281,7 +281,7 @@
     </w:p>
     <w:p>
       <w:pPr>
-        <w:pStyle w:val="BodyText"/>
+        <w:pStyle w:val="Zkladntext"/>
         <w:rPr>
           <w:b/>
           <w:sz w:val="38"/>
@@ -321,6 +321,7 @@
         </w:rPr>
         <w:t xml:space="preserve"> </w:t>
       </w:r>
+      <w:proofErr w:type="spellStart"/>
       <w:r>
         <w:rPr>
           <w:w w:val="105"/>
@@ -329,6 +330,7 @@
         </w:rPr>
         <w:t>Šimon</w:t>
       </w:r>
+      <w:proofErr w:type="spellEnd"/>
       <w:r>
         <w:rPr>
           <w:w w:val="105"/>
@@ -343,7 +345,7 @@
     </w:p>
     <w:p>
       <w:pPr>
-        <w:pStyle w:val="BodyText"/>
+        <w:pStyle w:val="Zkladntext"/>
         <w:tabs>
           <w:tab w:val="left" w:pos="3150"/>
         </w:tabs>
@@ -370,6 +372,12 @@
         <w:rPr>
           <w:w w:val="105"/>
         </w:rPr>
+        <w:t xml:space="preserve">                                    </w:t>
+      </w:r>
+      <w:r>
+        <w:rPr>
+          <w:w w:val="105"/>
+        </w:rPr>
         <w:t>Informa</w:t>
       </w:r>
       <w:r>
@@ -399,7 +407,7 @@
     </w:p>
     <w:p>
       <w:pPr>
-        <w:pStyle w:val="BodyText"/>
+        <w:pStyle w:val="Zkladntext"/>
         <w:tabs>
           <w:tab w:val="left" w:pos="3150"/>
         </w:tabs>
@@ -410,7 +418,7 @@
     </w:p>
     <w:p>
       <w:pPr>
-        <w:pStyle w:val="BodyText"/>
+        <w:pStyle w:val="Zkladntext"/>
         <w:tabs>
           <w:tab w:val="left" w:pos="3150"/>
         </w:tabs>
@@ -442,7 +450,7 @@
     </w:p>
     <w:p>
       <w:pPr>
-        <w:pStyle w:val="BodyText"/>
+        <w:pStyle w:val="Zkladntext"/>
         <w:tabs>
           <w:tab w:val="left" w:pos="3150"/>
         </w:tabs>
@@ -455,7 +463,7 @@
     </w:p>
     <w:p>
       <w:pPr>
-        <w:pStyle w:val="BodyText"/>
+        <w:pStyle w:val="Zkladntext"/>
         <w:tabs>
           <w:tab w:val="left" w:pos="3150"/>
         </w:tabs>
@@ -491,22 +499,116 @@
         </w:rPr>
         <w:t xml:space="preserve"> </w:t>
       </w:r>
-      <w:r>
-        <w:rPr>
-          <w:w w:val="105"/>
-        </w:rPr>
-        <w:t>Cybersecurity of</w:t>
-      </w:r>
-      <w:r>
-        <w:rPr>
-          <w:w w:val="105"/>
-        </w:rPr>
-        <w:t xml:space="preserve"> healthcare facilities against attacks from patients</w:t>
-      </w:r>
-    </w:p>
-    <w:p>
-      <w:pPr>
-        <w:pStyle w:val="BodyText"/>
+      <w:proofErr w:type="spellStart"/>
+      <w:r>
+        <w:rPr>
+          <w:w w:val="105"/>
+        </w:rPr>
+        <w:t>Cybersecurity</w:t>
+      </w:r>
+      <w:proofErr w:type="spellEnd"/>
+      <w:r>
+        <w:rPr>
+          <w:w w:val="105"/>
+        </w:rPr>
+        <w:t xml:space="preserve"> </w:t>
+      </w:r>
+      <w:proofErr w:type="spellStart"/>
+      <w:r>
+        <w:rPr>
+          <w:w w:val="105"/>
+        </w:rPr>
+        <w:t>of</w:t>
+      </w:r>
+      <w:proofErr w:type="spellEnd"/>
+      <w:r>
+        <w:rPr>
+          <w:w w:val="105"/>
+        </w:rPr>
+        <w:t xml:space="preserve"> </w:t>
+      </w:r>
+      <w:proofErr w:type="spellStart"/>
+      <w:r>
+        <w:rPr>
+          <w:w w:val="105"/>
+        </w:rPr>
+        <w:t>healthcare</w:t>
+      </w:r>
+      <w:proofErr w:type="spellEnd"/>
+      <w:r>
+        <w:rPr>
+          <w:w w:val="105"/>
+        </w:rPr>
+        <w:t xml:space="preserve"> </w:t>
+      </w:r>
+      <w:proofErr w:type="spellStart"/>
+      <w:r>
+        <w:rPr>
+          <w:w w:val="105"/>
+        </w:rPr>
+        <w:t>facilities</w:t>
+      </w:r>
+      <w:proofErr w:type="spellEnd"/>
+      <w:r>
+        <w:rPr>
+          <w:w w:val="105"/>
+        </w:rPr>
+        <w:t xml:space="preserve"> </w:t>
+      </w:r>
+      <w:proofErr w:type="spellStart"/>
+      <w:r>
+        <w:rPr>
+          <w:w w:val="105"/>
+        </w:rPr>
+        <w:t>against</w:t>
+      </w:r>
+      <w:proofErr w:type="spellEnd"/>
+      <w:r>
+        <w:rPr>
+          <w:w w:val="105"/>
+        </w:rPr>
+        <w:t xml:space="preserve"> </w:t>
+      </w:r>
+      <w:proofErr w:type="spellStart"/>
+      <w:r>
+        <w:rPr>
+          <w:w w:val="105"/>
+        </w:rPr>
+        <w:t>attacks</w:t>
+      </w:r>
+      <w:proofErr w:type="spellEnd"/>
+      <w:r>
+        <w:rPr>
+          <w:w w:val="105"/>
+        </w:rPr>
+        <w:t xml:space="preserve"> </w:t>
+      </w:r>
+      <w:proofErr w:type="spellStart"/>
+      <w:r>
+        <w:rPr>
+          <w:w w:val="105"/>
+        </w:rPr>
+        <w:t>from</w:t>
+      </w:r>
+      <w:proofErr w:type="spellEnd"/>
+      <w:r>
+        <w:rPr>
+          <w:w w:val="105"/>
+        </w:rPr>
+        <w:t xml:space="preserve"> </w:t>
+      </w:r>
+      <w:proofErr w:type="spellStart"/>
+      <w:r>
+        <w:rPr>
+          <w:w w:val="105"/>
+        </w:rPr>
+        <w:t>patients</w:t>
+      </w:r>
+      <w:proofErr w:type="spellEnd"/>
+    </w:p>
+    <w:p>
+      <w:pPr>
+        <w:pStyle w:val="Zkladntext"/>
         <w:tabs>
           <w:tab w:val="left" w:pos="3162"/>
         </w:tabs>
@@ -538,7 +640,7 @@
     </w:p>
     <w:p>
       <w:pPr>
-        <w:pStyle w:val="BodyText"/>
+        <w:pStyle w:val="Zkladntext"/>
         <w:tabs>
           <w:tab w:val="left" w:pos="3162"/>
         </w:tabs>
@@ -743,7 +845,7 @@
         <w:rPr>
           <w:w w:val="105"/>
         </w:rPr>
-        <w:t>vřeným počítačem personálu atd..)</w:t>
+        <w:t>vřeným počítačem personálu atd.)</w:t>
       </w:r>
       <w:r>
         <w:rPr>
@@ -772,7 +874,7 @@
     </w:p>
     <w:p>
       <w:pPr>
-        <w:pStyle w:val="BodyText"/>
+        <w:pStyle w:val="Zkladntext"/>
         <w:tabs>
           <w:tab w:val="left" w:pos="7445"/>
         </w:tabs>
@@ -787,7 +889,7 @@
     </w:p>
     <w:p>
       <w:pPr>
-        <w:pStyle w:val="BodyText"/>
+        <w:pStyle w:val="Zkladntext"/>
         <w:spacing w:before="1"/>
         <w:ind w:left="110"/>
         <w:jc w:val="both"/>
@@ -804,7 +906,7 @@
     </w:p>
     <w:p>
       <w:pPr>
-        <w:pStyle w:val="BodyText"/>
+        <w:pStyle w:val="Zkladntext"/>
         <w:spacing w:before="1"/>
         <w:ind w:left="110"/>
         <w:jc w:val="both"/>
@@ -815,30 +917,16 @@
       <w:hyperlink r:id="rId5" w:history="1">
         <w:r>
           <w:rPr>
-            <w:rStyle w:val="Hyperlink"/>
+            <w:rStyle w:val="Hypertextovodkaz"/>
             <w:w w:val="105"/>
           </w:rPr>
-          <w:t>https://www.epravo.cz/top/clanky/kyberneticka-bezpecnost-ve-zdravotnictvi-</w:t>
-        </w:r>
-        <w:r>
-          <w:rPr>
-            <w:rStyle w:val="Hyperlink"/>
-            <w:w w:val="105"/>
-          </w:rPr>
-          <w:t>1</w:t>
-        </w:r>
-        <w:r>
-          <w:rPr>
-            <w:rStyle w:val="Hyperlink"/>
-            <w:w w:val="105"/>
-          </w:rPr>
-          <w:t>12849.html</w:t>
+          <w:t>https://www.epravo.cz/top/clanky/kyberneticka-bezpecnost-ve-zdravotnictvi-112849.html</w:t>
         </w:r>
       </w:hyperlink>
     </w:p>
     <w:p>
       <w:pPr>
-        <w:pStyle w:val="BodyText"/>
+        <w:pStyle w:val="Zkladntext"/>
         <w:spacing w:before="1"/>
         <w:ind w:left="110"/>
         <w:jc w:val="both"/>
@@ -849,7 +937,7 @@
       <w:hyperlink r:id="rId6" w:history="1">
         <w:r>
           <w:rPr>
-            <w:rStyle w:val="Hyperlink"/>
+            <w:rStyle w:val="Hypertextovodkaz"/>
             <w:w w:val="105"/>
           </w:rPr>
           <w:t>https://osveta.nukib.cz/mod/page/view.php?id=2385</w:t>
@@ -858,7 +946,7 @@
     </w:p>
     <w:p>
       <w:pPr>
-        <w:pStyle w:val="BodyText"/>
+        <w:pStyle w:val="Zkladntext"/>
         <w:spacing w:before="1"/>
         <w:ind w:left="110"/>
         <w:jc w:val="both"/>
@@ -869,7 +957,7 @@
       <w:hyperlink r:id="rId7" w:history="1">
         <w:r>
           <w:rPr>
-            <w:rStyle w:val="Hyperlink"/>
+            <w:rStyle w:val="Hypertextovodkaz"/>
             <w:w w:val="105"/>
           </w:rPr>
           <w:t>https://pubmed.ncbi.nlm.nih.gov/35062504/</w:t>
@@ -878,7 +966,7 @@
     </w:p>
     <w:p>
       <w:pPr>
-        <w:pStyle w:val="BodyText"/>
+        <w:pStyle w:val="Zkladntext"/>
         <w:spacing w:before="1"/>
         <w:ind w:left="110"/>
         <w:jc w:val="both"/>
@@ -889,7 +977,7 @@
       <w:hyperlink r:id="rId8" w:history="1">
         <w:r>
           <w:rPr>
-            <w:rStyle w:val="Hyperlink"/>
+            <w:rStyle w:val="Hypertextovodkaz"/>
             <w:w w:val="105"/>
           </w:rPr>
           <w:t>https://pubmed.ncbi.nlm.nih.gov/33023808/</w:t>
@@ -898,7 +986,7 @@
     </w:p>
     <w:p>
       <w:pPr>
-        <w:pStyle w:val="BodyText"/>
+        <w:pStyle w:val="Zkladntext"/>
         <w:spacing w:before="1"/>
         <w:ind w:left="110"/>
         <w:jc w:val="both"/>
@@ -909,7 +997,7 @@
     </w:p>
     <w:p>
       <w:pPr>
-        <w:pStyle w:val="BodyText"/>
+        <w:pStyle w:val="Zkladntext"/>
         <w:spacing w:before="6"/>
         <w:rPr>
           <w:sz w:val="24"/>
@@ -930,7 +1018,7 @@
     </w:p>
     <w:p>
       <w:pPr>
-        <w:pStyle w:val="BodyText"/>
+        <w:pStyle w:val="Zkladntext"/>
         <w:tabs>
           <w:tab w:val="left" w:pos="3119"/>
         </w:tabs>
@@ -956,12 +1044,26 @@
         <w:rPr>
           <w:w w:val="105"/>
         </w:rPr>
-        <w:t>RNDr. Dagmar Brechlerová, Ph.D.</w:t>
-      </w:r>
-    </w:p>
-    <w:p>
-      <w:pPr>
-        <w:pStyle w:val="BodyText"/>
+        <w:t xml:space="preserve">RNDr. Dagmar </w:t>
+      </w:r>
+      <w:proofErr w:type="spellStart"/>
+      <w:r>
+        <w:rPr>
+          <w:w w:val="105"/>
+        </w:rPr>
+        <w:t>Brechlerová</w:t>
+      </w:r>
+      <w:proofErr w:type="spellEnd"/>
+      <w:r>
+        <w:rPr>
+          <w:w w:val="105"/>
+        </w:rPr>
+        <w:t>, Ph.D.</w:t>
+      </w:r>
+    </w:p>
+    <w:p>
+      <w:pPr>
+        <w:pStyle w:val="Zkladntext"/>
         <w:tabs>
           <w:tab w:val="left" w:pos="3119"/>
         </w:tabs>
@@ -998,7 +1100,7 @@
     </w:p>
     <w:p>
       <w:pPr>
-        <w:pStyle w:val="BodyText"/>
+        <w:pStyle w:val="Zkladntext"/>
         <w:tabs>
           <w:tab w:val="left" w:pos="3119"/>
         </w:tabs>
@@ -1011,7 +1113,7 @@
     </w:p>
     <w:p>
       <w:pPr>
-        <w:pStyle w:val="BodyText"/>
+        <w:pStyle w:val="Zkladntext"/>
         <w:spacing w:before="185"/>
         <w:ind w:left="110"/>
       </w:pPr>
@@ -1048,7 +1150,7 @@
     </w:p>
     <w:p>
       <w:pPr>
-        <w:pStyle w:val="BodyText"/>
+        <w:pStyle w:val="Zkladntext"/>
         <w:rPr>
           <w:sz w:val="20"/>
         </w:rPr>
@@ -1066,7 +1168,7 @@
     </w:p>
     <w:p>
       <w:pPr>
-        <w:pStyle w:val="BodyText"/>
+        <w:pStyle w:val="Zkladntext"/>
         <w:rPr>
           <w:sz w:val="26"/>
         </w:rPr>
@@ -1074,7 +1176,7 @@
     </w:p>
     <w:p>
       <w:pPr>
-        <w:pStyle w:val="BodyText"/>
+        <w:pStyle w:val="Zkladntext"/>
         <w:rPr>
           <w:sz w:val="26"/>
         </w:rPr>
@@ -1082,7 +1184,7 @@
     </w:p>
     <w:p>
       <w:pPr>
-        <w:pStyle w:val="BodyText"/>
+        <w:pStyle w:val="Zkladntext"/>
         <w:rPr>
           <w:sz w:val="26"/>
         </w:rPr>
@@ -1090,7 +1192,7 @@
     </w:p>
     <w:p>
       <w:pPr>
-        <w:pStyle w:val="BodyText"/>
+        <w:pStyle w:val="Zkladntext"/>
         <w:rPr>
           <w:sz w:val="26"/>
         </w:rPr>
@@ -1098,7 +1200,7 @@
     </w:p>
     <w:p>
       <w:pPr>
-        <w:pStyle w:val="BodyText"/>
+        <w:pStyle w:val="Zkladntext"/>
         <w:spacing w:before="167"/>
         <w:ind w:left="60" w:right="687"/>
         <w:jc w:val="center"/>
@@ -1115,7 +1217,7 @@
     </w:p>
     <w:p>
       <w:pPr>
-        <w:pStyle w:val="BodyText"/>
+        <w:pStyle w:val="Zkladntext"/>
         <w:spacing w:before="84"/>
         <w:ind w:left="60" w:right="687"/>
         <w:jc w:val="center"/>
@@ -1144,27 +1246,27 @@
     </w:p>
     <w:p>
       <w:pPr>
-        <w:pStyle w:val="BodyText"/>
-      </w:pPr>
-    </w:p>
-    <w:p>
-      <w:pPr>
-        <w:pStyle w:val="BodyText"/>
-      </w:pPr>
-    </w:p>
-    <w:p>
-      <w:pPr>
-        <w:pStyle w:val="BodyText"/>
-      </w:pPr>
-    </w:p>
-    <w:p>
-      <w:pPr>
-        <w:pStyle w:val="BodyText"/>
-      </w:pPr>
-    </w:p>
-    <w:p>
-      <w:pPr>
-        <w:pStyle w:val="BodyText"/>
+        <w:pStyle w:val="Zkladntext"/>
+      </w:pPr>
+    </w:p>
+    <w:p>
+      <w:pPr>
+        <w:pStyle w:val="Zkladntext"/>
+      </w:pPr>
+    </w:p>
+    <w:p>
+      <w:pPr>
+        <w:pStyle w:val="Zkladntext"/>
+      </w:pPr>
+    </w:p>
+    <w:p>
+      <w:pPr>
+        <w:pStyle w:val="Zkladntext"/>
+      </w:pPr>
+    </w:p>
+    <w:p>
+      <w:pPr>
+        <w:pStyle w:val="Zkladntext"/>
         <w:spacing w:before="167"/>
         <w:ind w:left="60" w:right="687"/>
         <w:jc w:val="center"/>
@@ -1178,7 +1280,7 @@
     </w:p>
     <w:p>
       <w:pPr>
-        <w:pStyle w:val="BodyText"/>
+        <w:pStyle w:val="Zkladntext"/>
         <w:spacing w:before="84"/>
         <w:ind w:left="60" w:right="687"/>
         <w:jc w:val="center"/>
@@ -1207,65 +1309,65 @@
     </w:p>
     <w:p>
       <w:pPr>
-        <w:pStyle w:val="BodyText"/>
-      </w:pPr>
-    </w:p>
-    <w:p>
-      <w:pPr>
-        <w:pStyle w:val="BodyText"/>
-      </w:pPr>
-    </w:p>
-    <w:p>
-      <w:pPr>
-        <w:pStyle w:val="BodyText"/>
-        <w:rPr>
-          <w:w w:val="105"/>
-        </w:rPr>
-      </w:pPr>
-    </w:p>
-    <w:p>
-      <w:pPr>
-        <w:pStyle w:val="BodyText"/>
-        <w:rPr>
-          <w:w w:val="105"/>
-        </w:rPr>
-      </w:pPr>
-    </w:p>
-    <w:p>
-      <w:pPr>
-        <w:pStyle w:val="BodyText"/>
-        <w:rPr>
-          <w:w w:val="105"/>
-        </w:rPr>
-      </w:pPr>
-    </w:p>
-    <w:p>
-      <w:pPr>
-        <w:pStyle w:val="BodyText"/>
-        <w:rPr>
-          <w:w w:val="105"/>
-        </w:rPr>
-      </w:pPr>
-    </w:p>
-    <w:p>
-      <w:pPr>
-        <w:pStyle w:val="BodyText"/>
-        <w:rPr>
-          <w:w w:val="105"/>
-        </w:rPr>
-      </w:pPr>
-    </w:p>
-    <w:p>
-      <w:pPr>
-        <w:pStyle w:val="BodyText"/>
-        <w:rPr>
-          <w:w w:val="105"/>
-        </w:rPr>
-      </w:pPr>
-    </w:p>
-    <w:p>
-      <w:pPr>
-        <w:pStyle w:val="BodyText"/>
+        <w:pStyle w:val="Zkladntext"/>
+      </w:pPr>
+    </w:p>
+    <w:p>
+      <w:pPr>
+        <w:pStyle w:val="Zkladntext"/>
+      </w:pPr>
+    </w:p>
+    <w:p>
+      <w:pPr>
+        <w:pStyle w:val="Zkladntext"/>
+        <w:rPr>
+          <w:w w:val="105"/>
+        </w:rPr>
+      </w:pPr>
+    </w:p>
+    <w:p>
+      <w:pPr>
+        <w:pStyle w:val="Zkladntext"/>
+        <w:rPr>
+          <w:w w:val="105"/>
+        </w:rPr>
+      </w:pPr>
+    </w:p>
+    <w:p>
+      <w:pPr>
+        <w:pStyle w:val="Zkladntext"/>
+        <w:rPr>
+          <w:w w:val="105"/>
+        </w:rPr>
+      </w:pPr>
+    </w:p>
+    <w:p>
+      <w:pPr>
+        <w:pStyle w:val="Zkladntext"/>
+        <w:rPr>
+          <w:w w:val="105"/>
+        </w:rPr>
+      </w:pPr>
+    </w:p>
+    <w:p>
+      <w:pPr>
+        <w:pStyle w:val="Zkladntext"/>
+        <w:rPr>
+          <w:w w:val="105"/>
+        </w:rPr>
+      </w:pPr>
+    </w:p>
+    <w:p>
+      <w:pPr>
+        <w:pStyle w:val="Zkladntext"/>
+        <w:rPr>
+          <w:w w:val="105"/>
+        </w:rPr>
+      </w:pPr>
+    </w:p>
+    <w:p>
+      <w:pPr>
+        <w:pStyle w:val="Zkladntext"/>
       </w:pPr>
       <w:r>
         <w:rPr>
@@ -1294,7 +1396,7 @@
     </w:p>
     <w:p>
       <w:pPr>
-        <w:pStyle w:val="BodyText"/>
+        <w:pStyle w:val="Zkladntext"/>
         <w:spacing w:before="84"/>
         <w:ind w:left="60" w:right="687"/>
         <w:jc w:val="center"/>
@@ -1314,7 +1416,21 @@
         <w:rPr>
           <w:w w:val="105"/>
         </w:rPr>
-        <w:t>vedoucí / zástupce ved. kated</w:t>
+        <w:t xml:space="preserve">vedoucí / zástupce </w:t>
+      </w:r>
+      <w:proofErr w:type="spellStart"/>
+      <w:r>
+        <w:rPr>
+          <w:w w:val="105"/>
+        </w:rPr>
+        <w:t>ved</w:t>
+      </w:r>
+      <w:proofErr w:type="spellEnd"/>
+      <w:r>
+        <w:rPr>
+          <w:w w:val="105"/>
+        </w:rPr>
+        <w:t>. kated</w:t>
       </w:r>
       <w:r>
         <w:rPr>
@@ -1346,7 +1462,7 @@
     </w:p>
     <w:p>
       <w:pPr>
-        <w:pStyle w:val="BodyText"/>
+        <w:pStyle w:val="Zkladntext"/>
       </w:pPr>
     </w:p>
     <w:sectPr>
@@ -2266,7 +2382,7 @@
     <w:lsdException w:name="Unresolved Mention" w:semiHidden="1" w:unhideWhenUsed="1"/>
     <w:lsdException w:name="Smart Link" w:semiHidden="1" w:unhideWhenUsed="1"/>
   </w:latentStyles>
-  <w:style w:type="paragraph" w:default="1" w:styleId="Normal">
+  <w:style w:type="paragraph" w:default="1" w:styleId="Normln">
     <w:name w:val="Normal"/>
     <w:uiPriority w:val="1"/>
     <w:qFormat/>
@@ -2275,7 +2391,7 @@
       <w:lang w:val="cs-CZ"/>
     </w:rPr>
   </w:style>
-  <w:style w:type="paragraph" w:styleId="Heading1">
+  <w:style w:type="paragraph" w:styleId="Nadpis1">
     <w:name w:val="heading 1"/>
     <w:basedOn w:val="Heading"/>
     <w:qFormat/>
@@ -2283,13 +2399,13 @@
       <w:outlineLvl w:val="0"/>
     </w:pPr>
   </w:style>
-  <w:style w:type="character" w:default="1" w:styleId="DefaultParagraphFont">
+  <w:style w:type="character" w:default="1" w:styleId="Standardnpsmoodstavce">
     <w:name w:val="Default Paragraph Font"/>
     <w:uiPriority w:val="1"/>
     <w:semiHidden/>
     <w:unhideWhenUsed/>
   </w:style>
-  <w:style w:type="table" w:default="1" w:styleId="TableNormal">
+  <w:style w:type="table" w:default="1" w:styleId="Normlntabulka">
     <w:name w:val="Normal Table"/>
     <w:uiPriority w:val="99"/>
     <w:semiHidden/>
@@ -2304,7 +2420,7 @@
       </w:tblCellMar>
     </w:tblPr>
   </w:style>
-  <w:style w:type="numbering" w:default="1" w:styleId="NoList">
+  <w:style w:type="numbering" w:default="1" w:styleId="Bezseznamu">
     <w:name w:val="No List"/>
     <w:uiPriority w:val="99"/>
     <w:semiHidden/>
@@ -2323,8 +2439,8 @@
   </w:style>
   <w:style w:type="paragraph" w:customStyle="1" w:styleId="Heading">
     <w:name w:val="Heading"/>
-    <w:basedOn w:val="Normal"/>
-    <w:next w:val="BodyText"/>
+    <w:basedOn w:val="Normln"/>
+    <w:next w:val="Zkladntext"/>
     <w:qFormat/>
     <w:pPr>
       <w:keepNext/>
@@ -2336,22 +2452,22 @@
       <w:szCs w:val="28"/>
     </w:rPr>
   </w:style>
-  <w:style w:type="paragraph" w:styleId="BodyText">
+  <w:style w:type="paragraph" w:styleId="Zkladntext">
     <w:name w:val="Body Text"/>
-    <w:basedOn w:val="Normal"/>
+    <w:basedOn w:val="Normln"/>
     <w:uiPriority w:val="1"/>
     <w:qFormat/>
   </w:style>
-  <w:style w:type="paragraph" w:styleId="List">
+  <w:style w:type="paragraph" w:styleId="Seznam">
     <w:name w:val="List"/>
-    <w:basedOn w:val="BodyText"/>
+    <w:basedOn w:val="Zkladntext"/>
     <w:rPr>
       <w:rFonts w:cs="Droid Sans Devanagari"/>
     </w:rPr>
   </w:style>
-  <w:style w:type="paragraph" w:styleId="Caption">
+  <w:style w:type="paragraph" w:styleId="Titulek">
     <w:name w:val="caption"/>
-    <w:basedOn w:val="Normal"/>
+    <w:basedOn w:val="Normln"/>
     <w:qFormat/>
     <w:pPr>
       <w:suppressLineNumbers/>
@@ -2367,7 +2483,7 @@
   </w:style>
   <w:style w:type="paragraph" w:customStyle="1" w:styleId="Index">
     <w:name w:val="Index"/>
-    <w:basedOn w:val="Normal"/>
+    <w:basedOn w:val="Normln"/>
     <w:qFormat/>
     <w:pPr>
       <w:suppressLineNumbers/>
@@ -2376,9 +2492,9 @@
       <w:rFonts w:cs="Droid Sans Devanagari"/>
     </w:rPr>
   </w:style>
-  <w:style w:type="paragraph" w:styleId="ListParagraph">
+  <w:style w:type="paragraph" w:styleId="Odstavecseseznamem">
     <w:name w:val="List Paragraph"/>
-    <w:basedOn w:val="Normal"/>
+    <w:basedOn w:val="Normln"/>
     <w:uiPriority w:val="1"/>
     <w:qFormat/>
     <w:pPr>
@@ -2387,13 +2503,13 @@
   </w:style>
   <w:style w:type="paragraph" w:customStyle="1" w:styleId="TableParagraph">
     <w:name w:val="Table Paragraph"/>
-    <w:basedOn w:val="Normal"/>
+    <w:basedOn w:val="Normln"/>
     <w:uiPriority w:val="1"/>
     <w:qFormat/>
   </w:style>
   <w:style w:type="paragraph" w:customStyle="1" w:styleId="FrameContents">
     <w:name w:val="Frame Contents"/>
-    <w:basedOn w:val="Normal"/>
+    <w:basedOn w:val="Normln"/>
     <w:qFormat/>
   </w:style>
   <w:style w:type="table" w:customStyle="1" w:styleId="TableNormal1">
@@ -2412,9 +2528,9 @@
       </w:tblCellMar>
     </w:tblPr>
   </w:style>
-  <w:style w:type="character" w:styleId="Hyperlink">
+  <w:style w:type="character" w:styleId="Hypertextovodkaz">
     <w:name w:val="Hyperlink"/>
-    <w:basedOn w:val="DefaultParagraphFont"/>
+    <w:basedOn w:val="Standardnpsmoodstavce"/>
     <w:uiPriority w:val="99"/>
     <w:unhideWhenUsed/>
     <w:rsid w:val="0039458A"/>
@@ -2425,7 +2541,7 @@
   </w:style>
   <w:style w:type="character" w:customStyle="1" w:styleId="Nevyeenzmnka1">
     <w:name w:val="Nevyřešená zmínka1"/>
-    <w:basedOn w:val="DefaultParagraphFont"/>
+    <w:basedOn w:val="Standardnpsmoodstavce"/>
     <w:uiPriority w:val="99"/>
     <w:semiHidden/>
     <w:unhideWhenUsed/>
@@ -2435,9 +2551,9 @@
       <w:shd w:val="clear" w:color="auto" w:fill="E1DFDD"/>
     </w:rPr>
   </w:style>
-  <w:style w:type="character" w:styleId="FollowedHyperlink">
+  <w:style w:type="character" w:styleId="Sledovanodkaz">
     <w:name w:val="FollowedHyperlink"/>
-    <w:basedOn w:val="DefaultParagraphFont"/>
+    <w:basedOn w:val="Standardnpsmoodstavce"/>
     <w:uiPriority w:val="99"/>
     <w:semiHidden/>
     <w:unhideWhenUsed/>
@@ -2449,12 +2565,12 @@
   </w:style>
   <w:style w:type="character" w:customStyle="1" w:styleId="jlqj4b">
     <w:name w:val="jlqj4b"/>
-    <w:basedOn w:val="DefaultParagraphFont"/>
+    <w:basedOn w:val="Standardnpsmoodstavce"/>
     <w:rsid w:val="003F2010"/>
   </w:style>
-  <w:style w:type="character" w:styleId="UnresolvedMention">
+  <w:style w:type="character" w:styleId="Nevyeenzmnka">
     <w:name w:val="Unresolved Mention"/>
-    <w:basedOn w:val="DefaultParagraphFont"/>
+    <w:basedOn w:val="Standardnpsmoodstavce"/>
     <w:uiPriority w:val="99"/>
     <w:semiHidden/>
     <w:unhideWhenUsed/>

</xml_diff>